<commit_message>
refactoring and adding commrnts
</commit_message>
<xml_diff>
--- a/Python&R/project/REPORT.docx
+++ b/Python&R/project/REPORT.docx
@@ -20,6 +20,7 @@
     </w:p>
     <w:p>
       <w:pPr>
+        <w:jc w:val="center"/>
         <w:rPr>
           <w:sz w:val="24"/>
           <w:szCs w:val="24"/>
@@ -76,7 +77,6 @@
     </w:p>
     <w:p>
       <w:pPr>
-        <w:spacing w:line="360" w:lineRule="auto"/>
         <w:jc w:val="center"/>
         <w:rPr>
           <w:b/>
@@ -97,7 +97,6 @@
     </w:p>
     <w:p>
       <w:pPr>
-        <w:spacing w:line="360" w:lineRule="auto"/>
         <w:jc w:val="center"/>
         <w:rPr>
           <w:b/>
@@ -109,21 +108,53 @@
     </w:p>
     <w:p>
       <w:pPr>
-        <w:spacing w:line="360" w:lineRule="auto"/>
         <w:jc w:val="center"/>
         <w:rPr>
           <w:b/>
           <w:bCs/>
-          <w:sz w:val="32"/>
-          <w:szCs w:val="32"/>
-        </w:rPr>
-      </w:pPr>
-      <w:r>
-        <w:rPr>
-          <w:b/>
-          <w:bCs/>
-          <w:sz w:val="32"/>
-          <w:szCs w:val="32"/>
+          <w:sz w:val="28"/>
+          <w:szCs w:val="28"/>
+        </w:rPr>
+      </w:pPr>
+    </w:p>
+    <w:p>
+      <w:pPr>
+        <w:jc w:val="center"/>
+        <w:rPr>
+          <w:b/>
+          <w:bCs/>
+          <w:sz w:val="28"/>
+          <w:szCs w:val="28"/>
+        </w:rPr>
+      </w:pPr>
+    </w:p>
+    <w:p>
+      <w:pPr>
+        <w:jc w:val="center"/>
+        <w:rPr>
+          <w:b/>
+          <w:bCs/>
+          <w:sz w:val="28"/>
+          <w:szCs w:val="28"/>
+        </w:rPr>
+      </w:pPr>
+    </w:p>
+    <w:p>
+      <w:pPr>
+        <w:jc w:val="center"/>
+        <w:rPr>
+          <w:b/>
+          <w:bCs/>
+          <w:sz w:val="28"/>
+          <w:szCs w:val="28"/>
+        </w:rPr>
+      </w:pPr>
+      <w:r>
+        <w:rPr>
+          <w:b/>
+          <w:bCs/>
+          <w:sz w:val="28"/>
+          <w:szCs w:val="28"/>
         </w:rPr>
         <w:t>HANDBALL TEAMS</w:t>
       </w:r>
@@ -131,66 +162,221 @@
         <w:rPr>
           <w:b/>
           <w:bCs/>
-          <w:sz w:val="32"/>
-          <w:szCs w:val="32"/>
-        </w:rPr>
-        <w:t xml:space="preserve"> REGISRATION AND ADMISTRATION PROJECT</w:t>
-      </w:r>
-    </w:p>
-    <w:p>
-      <w:pPr>
-        <w:spacing w:line="360" w:lineRule="auto"/>
+          <w:sz w:val="28"/>
+          <w:szCs w:val="28"/>
+        </w:rPr>
+        <w:t xml:space="preserve"> REGIS</w:t>
+      </w:r>
+      <w:r>
+        <w:rPr>
+          <w:b/>
+          <w:bCs/>
+          <w:sz w:val="28"/>
+          <w:szCs w:val="28"/>
+        </w:rPr>
+        <w:t>T</w:t>
+      </w:r>
+      <w:r>
+        <w:rPr>
+          <w:b/>
+          <w:bCs/>
+          <w:sz w:val="28"/>
+          <w:szCs w:val="28"/>
+        </w:rPr>
+        <w:t>RATION AND ADMI</w:t>
+      </w:r>
+      <w:r>
+        <w:rPr>
+          <w:b/>
+          <w:bCs/>
+          <w:sz w:val="28"/>
+          <w:szCs w:val="28"/>
+        </w:rPr>
+        <w:t>NI</w:t>
+      </w:r>
+      <w:r>
+        <w:rPr>
+          <w:b/>
+          <w:bCs/>
+          <w:sz w:val="28"/>
+          <w:szCs w:val="28"/>
+        </w:rPr>
+        <w:t>STRATION</w:t>
+      </w:r>
+      <w:r>
+        <w:rPr>
+          <w:b/>
+          <w:bCs/>
+          <w:sz w:val="28"/>
+          <w:szCs w:val="28"/>
+        </w:rPr>
+        <w:t>:</w:t>
+      </w:r>
+    </w:p>
+    <w:p>
+      <w:pPr>
         <w:jc w:val="center"/>
         <w:rPr>
           <w:b/>
           <w:bCs/>
-          <w:sz w:val="32"/>
-          <w:szCs w:val="32"/>
-        </w:rPr>
-      </w:pPr>
-      <w:r>
-        <w:rPr>
-          <w:b/>
-          <w:bCs/>
-          <w:sz w:val="32"/>
-          <w:szCs w:val="32"/>
+          <w:sz w:val="28"/>
+          <w:szCs w:val="28"/>
+        </w:rPr>
+      </w:pPr>
+      <w:r>
+        <w:rPr>
+          <w:b/>
+          <w:bCs/>
+          <w:sz w:val="28"/>
+          <w:szCs w:val="28"/>
+        </w:rPr>
+        <w:t xml:space="preserve"> </w:t>
+      </w:r>
+      <w:r>
+        <w:rPr>
+          <w:b/>
+          <w:bCs/>
+          <w:sz w:val="28"/>
+          <w:szCs w:val="28"/>
+        </w:rPr>
+        <w:t>A</w:t>
+      </w:r>
+      <w:r>
+        <w:rPr>
+          <w:b/>
+          <w:bCs/>
+          <w:sz w:val="28"/>
+          <w:szCs w:val="28"/>
+        </w:rPr>
+        <w:t>N</w:t>
+      </w:r>
+      <w:r>
+        <w:rPr>
+          <w:b/>
+          <w:bCs/>
+          <w:sz w:val="28"/>
+          <w:szCs w:val="28"/>
+        </w:rPr>
+        <w:t xml:space="preserve"> </w:t>
+      </w:r>
+      <w:r>
+        <w:rPr>
+          <w:b/>
+          <w:bCs/>
+          <w:sz w:val="28"/>
+          <w:szCs w:val="28"/>
+        </w:rPr>
+        <w:t>OBJECT-ORIENTED</w:t>
+      </w:r>
+      <w:r>
+        <w:rPr>
+          <w:b/>
+          <w:bCs/>
+          <w:sz w:val="28"/>
+          <w:szCs w:val="28"/>
+        </w:rPr>
+        <w:t xml:space="preserve"> PROGRAMMING PROJECT</w:t>
+      </w:r>
+    </w:p>
+    <w:p>
+      <w:pPr>
+        <w:jc w:val="center"/>
+        <w:rPr>
+          <w:b/>
+          <w:bCs/>
+          <w:sz w:val="28"/>
+          <w:szCs w:val="28"/>
+        </w:rPr>
+      </w:pPr>
+    </w:p>
+    <w:p>
+      <w:pPr>
+        <w:jc w:val="center"/>
+        <w:rPr>
+          <w:b/>
+          <w:bCs/>
+          <w:sz w:val="28"/>
+          <w:szCs w:val="28"/>
+        </w:rPr>
+      </w:pPr>
+      <w:r>
+        <w:rPr>
+          <w:b/>
+          <w:bCs/>
+          <w:sz w:val="28"/>
+          <w:szCs w:val="28"/>
         </w:rPr>
         <w:t>JAPHET ALFRED NTWALLE</w:t>
       </w:r>
     </w:p>
     <w:p>
       <w:pPr>
-        <w:spacing w:line="360" w:lineRule="auto"/>
         <w:jc w:val="center"/>
         <w:rPr>
           <w:b/>
           <w:bCs/>
-          <w:sz w:val="32"/>
-          <w:szCs w:val="32"/>
-        </w:rPr>
-      </w:pPr>
-      <w:r>
-        <w:rPr>
-          <w:b/>
-          <w:bCs/>
-          <w:sz w:val="32"/>
-          <w:szCs w:val="32"/>
-        </w:rPr>
-        <w:t>2022-10-</w:t>
-      </w:r>
-      <w:r>
-        <w:rPr>
-          <w:b/>
-          <w:bCs/>
-          <w:sz w:val="32"/>
-          <w:szCs w:val="32"/>
-        </w:rPr>
-        <w:t>31</w:t>
-      </w:r>
-    </w:p>
-    <w:p>
-      <w:pPr>
-        <w:spacing w:line="360" w:lineRule="auto"/>
+          <w:sz w:val="28"/>
+          <w:szCs w:val="28"/>
+        </w:rPr>
+      </w:pPr>
+      <w:r>
+        <w:rPr>
+          <w:b/>
+          <w:bCs/>
+          <w:sz w:val="28"/>
+          <w:szCs w:val="28"/>
+        </w:rPr>
+        <w:t>2022-1</w:t>
+      </w:r>
+      <w:r>
+        <w:rPr>
+          <w:b/>
+          <w:bCs/>
+          <w:sz w:val="28"/>
+          <w:szCs w:val="28"/>
+        </w:rPr>
+        <w:t>1</w:t>
+      </w:r>
+      <w:r>
+        <w:rPr>
+          <w:b/>
+          <w:bCs/>
+          <w:sz w:val="28"/>
+          <w:szCs w:val="28"/>
+        </w:rPr>
+        <w:t>-</w:t>
+      </w:r>
+      <w:r>
+        <w:rPr>
+          <w:b/>
+          <w:bCs/>
+          <w:sz w:val="28"/>
+          <w:szCs w:val="28"/>
+        </w:rPr>
+        <w:t>0</w:t>
+      </w:r>
+      <w:r>
+        <w:rPr>
+          <w:b/>
+          <w:bCs/>
+          <w:sz w:val="28"/>
+          <w:szCs w:val="28"/>
+        </w:rPr>
+        <w:t>1</w:t>
+      </w:r>
+    </w:p>
+    <w:p>
+      <w:pPr>
+        <w:jc w:val="center"/>
+        <w:rPr>
+          <w:b/>
+          <w:sz w:val="24"/>
+          <w:szCs w:val="24"/>
+        </w:rPr>
+      </w:pPr>
+    </w:p>
+    <w:p>
+      <w:pPr>
         <w:jc w:val="both"/>
         <w:rPr>
           <w:b/>
@@ -209,7 +395,6 @@
     </w:p>
     <w:p>
       <w:pPr>
-        <w:spacing w:line="360" w:lineRule="auto"/>
         <w:jc w:val="both"/>
         <w:rPr>
           <w:b/>
@@ -228,7 +413,6 @@
     </w:p>
     <w:p>
       <w:pPr>
-        <w:spacing w:line="360" w:lineRule="auto"/>
         <w:jc w:val="both"/>
         <w:rPr>
           <w:b/>
@@ -247,7 +431,6 @@
     </w:p>
     <w:p>
       <w:pPr>
-        <w:spacing w:line="360" w:lineRule="auto"/>
         <w:jc w:val="both"/>
         <w:rPr>
           <w:b/>
@@ -266,7 +449,6 @@
     </w:p>
     <w:p>
       <w:pPr>
-        <w:spacing w:line="360" w:lineRule="auto"/>
         <w:jc w:val="both"/>
         <w:rPr>
           <w:b/>
@@ -285,7 +467,6 @@
     </w:p>
     <w:p>
       <w:pPr>
-        <w:spacing w:line="360" w:lineRule="auto"/>
         <w:jc w:val="both"/>
         <w:rPr>
           <w:b/>
@@ -304,26 +485,6 @@
     </w:p>
     <w:p>
       <w:pPr>
-        <w:spacing w:line="360" w:lineRule="auto"/>
-        <w:jc w:val="both"/>
-        <w:rPr>
-          <w:b/>
-          <w:sz w:val="24"/>
-          <w:szCs w:val="24"/>
-        </w:rPr>
-      </w:pPr>
-      <w:r>
-        <w:rPr>
-          <w:b/>
-          <w:sz w:val="24"/>
-          <w:szCs w:val="24"/>
-        </w:rPr>
-        <w:t xml:space="preserve"> </w:t>
-      </w:r>
-    </w:p>
-    <w:p>
-      <w:pPr>
-        <w:spacing w:line="360" w:lineRule="auto"/>
         <w:jc w:val="both"/>
         <w:rPr>
           <w:b/>
@@ -350,9 +511,13 @@
     <w:sdt>
       <w:sdtPr>
         <w:rPr>
-          <w:rFonts w:ascii="Arial" w:hAnsi="Arial" w:cs="Arial"/>
-          <w:sz w:val="24"/>
-          <w:szCs w:val="24"/>
+          <w:rFonts w:ascii="Arial" w:eastAsia="Arial" w:hAnsi="Arial" w:cs="Arial"/>
+          <w:b w:val="0"/>
+          <w:bCs w:val="0"/>
+          <w:color w:val="auto"/>
+          <w:sz w:val="24"/>
+          <w:szCs w:val="24"/>
+          <w:lang w:val="en-GB"/>
         </w:rPr>
         <w:id w:val="21983140"/>
         <w:docPartObj>
@@ -362,10 +527,7 @@
       </w:sdtPr>
       <w:sdtEndPr>
         <w:rPr>
-          <w:rFonts w:eastAsia="Arial"/>
           <w:noProof/>
-          <w:color w:val="auto"/>
-          <w:lang w:val="en-GB"/>
         </w:rPr>
       </w:sdtEndPr>
       <w:sdtContent>
@@ -395,6 +557,7 @@
               <w:tab w:val="left" w:pos="440"/>
               <w:tab w:val="right" w:leader="dot" w:pos="9019"/>
             </w:tabs>
+            <w:jc w:val="both"/>
             <w:rPr>
               <w:rFonts w:eastAsiaTheme="minorEastAsia" w:cstheme="minorBidi"/>
               <w:b w:val="0"/>
@@ -511,6 +674,7 @@
               <w:tab w:val="left" w:pos="440"/>
               <w:tab w:val="right" w:leader="dot" w:pos="9019"/>
             </w:tabs>
+            <w:jc w:val="both"/>
             <w:rPr>
               <w:rFonts w:eastAsiaTheme="minorEastAsia" w:cstheme="minorBidi"/>
               <w:b w:val="0"/>
@@ -604,6 +768,7 @@
             <w:tabs>
               <w:tab w:val="right" w:leader="dot" w:pos="9019"/>
             </w:tabs>
+            <w:jc w:val="both"/>
             <w:rPr>
               <w:rFonts w:eastAsiaTheme="minorEastAsia" w:cstheme="minorBidi"/>
               <w:b w:val="0"/>
@@ -678,6 +843,7 @@
             <w:tabs>
               <w:tab w:val="right" w:leader="dot" w:pos="9019"/>
             </w:tabs>
+            <w:jc w:val="both"/>
             <w:rPr>
               <w:rFonts w:eastAsiaTheme="minorEastAsia" w:cstheme="minorBidi"/>
               <w:noProof/>
@@ -751,6 +917,7 @@
             <w:tabs>
               <w:tab w:val="right" w:leader="dot" w:pos="9019"/>
             </w:tabs>
+            <w:jc w:val="both"/>
             <w:rPr>
               <w:rFonts w:eastAsiaTheme="minorEastAsia" w:cstheme="minorBidi"/>
               <w:noProof/>
@@ -841,6 +1008,7 @@
             <w:tabs>
               <w:tab w:val="right" w:leader="dot" w:pos="9019"/>
             </w:tabs>
+            <w:jc w:val="both"/>
             <w:rPr>
               <w:rFonts w:eastAsiaTheme="minorEastAsia" w:cstheme="minorBidi"/>
               <w:b w:val="0"/>
@@ -915,6 +1083,7 @@
             <w:tabs>
               <w:tab w:val="right" w:leader="dot" w:pos="9019"/>
             </w:tabs>
+            <w:jc w:val="both"/>
             <w:rPr>
               <w:rFonts w:eastAsiaTheme="minorEastAsia" w:cstheme="minorBidi"/>
               <w:b w:val="0"/>
@@ -1005,6 +1174,7 @@
               <w:tab w:val="left" w:pos="440"/>
               <w:tab w:val="right" w:leader="dot" w:pos="9019"/>
             </w:tabs>
+            <w:jc w:val="both"/>
             <w:rPr>
               <w:rFonts w:eastAsiaTheme="minorEastAsia" w:cstheme="minorBidi"/>
               <w:b w:val="0"/>
@@ -1099,6 +1269,7 @@
               <w:tab w:val="left" w:pos="440"/>
               <w:tab w:val="right" w:leader="dot" w:pos="9019"/>
             </w:tabs>
+            <w:jc w:val="both"/>
             <w:rPr>
               <w:rFonts w:eastAsiaTheme="minorEastAsia" w:cstheme="minorBidi"/>
               <w:b w:val="0"/>
@@ -1192,6 +1363,7 @@
             <w:tabs>
               <w:tab w:val="right" w:leader="dot" w:pos="9019"/>
             </w:tabs>
+            <w:jc w:val="both"/>
             <w:rPr>
               <w:rFonts w:eastAsiaTheme="minorEastAsia" w:cstheme="minorBidi"/>
               <w:b w:val="0"/>
@@ -1281,6 +1453,7 @@
             <w:tabs>
               <w:tab w:val="right" w:leader="dot" w:pos="9019"/>
             </w:tabs>
+            <w:jc w:val="both"/>
             <w:rPr>
               <w:rFonts w:eastAsiaTheme="minorEastAsia" w:cstheme="minorBidi"/>
               <w:b w:val="0"/>
@@ -1370,6 +1543,7 @@
             <w:tabs>
               <w:tab w:val="right" w:leader="dot" w:pos="9019"/>
             </w:tabs>
+            <w:jc w:val="both"/>
             <w:rPr>
               <w:rFonts w:eastAsiaTheme="minorEastAsia" w:cstheme="minorBidi"/>
               <w:b w:val="0"/>
@@ -1459,6 +1633,7 @@
             <w:tabs>
               <w:tab w:val="right" w:leader="dot" w:pos="9019"/>
             </w:tabs>
+            <w:jc w:val="both"/>
             <w:rPr>
               <w:rFonts w:eastAsiaTheme="minorEastAsia" w:cstheme="minorBidi"/>
               <w:b w:val="0"/>
@@ -1548,6 +1723,7 @@
             <w:tabs>
               <w:tab w:val="right" w:leader="dot" w:pos="9019"/>
             </w:tabs>
+            <w:jc w:val="both"/>
             <w:rPr>
               <w:rFonts w:eastAsiaTheme="minorEastAsia" w:cstheme="minorBidi"/>
               <w:b w:val="0"/>
@@ -1637,6 +1813,7 @@
             <w:tabs>
               <w:tab w:val="right" w:leader="dot" w:pos="9019"/>
             </w:tabs>
+            <w:jc w:val="both"/>
             <w:rPr>
               <w:rFonts w:eastAsiaTheme="minorEastAsia" w:cstheme="minorBidi"/>
               <w:b w:val="0"/>
@@ -1726,6 +1903,7 @@
             <w:tabs>
               <w:tab w:val="right" w:leader="dot" w:pos="9019"/>
             </w:tabs>
+            <w:jc w:val="both"/>
             <w:rPr>
               <w:rFonts w:eastAsiaTheme="minorEastAsia" w:cstheme="minorBidi"/>
               <w:b w:val="0"/>
@@ -1815,6 +1993,7 @@
             <w:tabs>
               <w:tab w:val="right" w:leader="dot" w:pos="9019"/>
             </w:tabs>
+            <w:jc w:val="both"/>
             <w:rPr>
               <w:rFonts w:eastAsiaTheme="minorEastAsia" w:cstheme="minorBidi"/>
               <w:b w:val="0"/>
@@ -1904,6 +2083,7 @@
             <w:tabs>
               <w:tab w:val="right" w:leader="dot" w:pos="9019"/>
             </w:tabs>
+            <w:jc w:val="both"/>
             <w:rPr>
               <w:rFonts w:eastAsiaTheme="minorEastAsia" w:cstheme="minorBidi"/>
               <w:b w:val="0"/>
@@ -1993,6 +2173,7 @@
             <w:tabs>
               <w:tab w:val="right" w:leader="dot" w:pos="9019"/>
             </w:tabs>
+            <w:jc w:val="both"/>
             <w:rPr>
               <w:rFonts w:eastAsiaTheme="minorEastAsia" w:cstheme="minorBidi"/>
               <w:b w:val="0"/>
@@ -2082,6 +2263,7 @@
             <w:tabs>
               <w:tab w:val="right" w:leader="dot" w:pos="9019"/>
             </w:tabs>
+            <w:jc w:val="both"/>
             <w:rPr>
               <w:rFonts w:eastAsiaTheme="minorEastAsia" w:cstheme="minorBidi"/>
               <w:b w:val="0"/>
@@ -2171,6 +2353,7 @@
             <w:tabs>
               <w:tab w:val="right" w:leader="dot" w:pos="9019"/>
             </w:tabs>
+            <w:jc w:val="both"/>
             <w:rPr>
               <w:rFonts w:eastAsiaTheme="minorEastAsia" w:cstheme="minorBidi"/>
               <w:b w:val="0"/>
@@ -2352,14 +2535,7 @@
           <w:sz w:val="24"/>
           <w:szCs w:val="24"/>
         </w:rPr>
-        <w:t>This report describes an object-oriented program implemented in the Python programming language. The program allows the user to register and administer handball teams for a handball event. It allows the user to create teams, and display team information ba</w:t>
-      </w:r>
-      <w:r>
-        <w:rPr>
-          <w:sz w:val="24"/>
-          <w:szCs w:val="24"/>
-        </w:rPr>
-        <w:t xml:space="preserve">sed on team unique identifiers, </w:t>
+        <w:t xml:space="preserve">This report describes an object-oriented program implemented in the Python programming language. The program allows the user to register and administer handball teams for a handball event. It allows the user to create teams, and display team information based on team unique identifiers, </w:t>
       </w:r>
       <w:proofErr w:type="gramStart"/>
       <w:r>
@@ -2375,14 +2551,7 @@
           <w:sz w:val="24"/>
           <w:szCs w:val="24"/>
         </w:rPr>
-        <w:t xml:space="preserve"> or types. It also allows the user to update different fields of a particular team, delete a team from the list, save all the team information as a string to a text file, restore all the information into the program as </w:t>
-      </w:r>
-      <w:r>
-        <w:rPr>
-          <w:sz w:val="24"/>
-          <w:szCs w:val="24"/>
-        </w:rPr>
-        <w:t>objects as well as display a summary about the teams.</w:t>
+        <w:t xml:space="preserve"> or types. It also allows the user to update different fields of a particular team, delete a team from the list, save all the team information as a string to a text file, restore all the information into the program as objects as well as display a summary about the teams.</w:t>
       </w:r>
     </w:p>
     <w:p>
@@ -2443,14 +2612,39 @@
           <w:sz w:val="24"/>
           <w:szCs w:val="24"/>
         </w:rPr>
-        <w:t xml:space="preserve"> The team.py script contains one class named Team which is used to create teams which are instances of the class Team. The i</w:t>
-      </w:r>
-      <w:r>
-        <w:rPr>
-          <w:sz w:val="24"/>
-          <w:szCs w:val="24"/>
-        </w:rPr>
-        <w:t xml:space="preserve">nterface.py file defines one class named Interface with methods to create, read, update, delete, </w:t>
+        <w:t xml:space="preserve"> The </w:t>
+      </w:r>
+      <w:r>
+        <w:rPr>
+          <w:i/>
+          <w:iCs/>
+          <w:sz w:val="24"/>
+          <w:szCs w:val="24"/>
+        </w:rPr>
+        <w:t>team.py</w:t>
+      </w:r>
+      <w:r>
+        <w:rPr>
+          <w:sz w:val="24"/>
+          <w:szCs w:val="24"/>
+        </w:rPr>
+        <w:t xml:space="preserve"> script contains one class named Team which is used to create teams which are instances of the class Team. The </w:t>
+      </w:r>
+      <w:r>
+        <w:rPr>
+          <w:i/>
+          <w:iCs/>
+          <w:sz w:val="24"/>
+          <w:szCs w:val="24"/>
+        </w:rPr>
+        <w:t>interface.py</w:t>
+      </w:r>
+      <w:r>
+        <w:rPr>
+          <w:sz w:val="24"/>
+          <w:szCs w:val="24"/>
+        </w:rPr>
+        <w:t xml:space="preserve"> file defines one class named Interface with methods to create, read, update, delete, </w:t>
       </w:r>
       <w:proofErr w:type="gramStart"/>
       <w:r>
@@ -2491,14 +2685,7 @@
           <w:sz w:val="24"/>
           <w:szCs w:val="24"/>
         </w:rPr>
-        <w:t>Since th</w:t>
-      </w:r>
-      <w:r>
-        <w:rPr>
-          <w:sz w:val="24"/>
-          <w:szCs w:val="24"/>
-        </w:rPr>
-        <w:t>e program is to be executed on the command line interface, it assumes the user is familiar with basic Linux commands such as cd to navigate to the folder containing the files.</w:t>
+        <w:t>Since the program is to be executed on the command line interface, it assumes the user is familiar with basic Linux commands such as cd to navigate to the folder containing the files.</w:t>
       </w:r>
       <w:r>
         <w:rPr>
@@ -2512,14 +2699,50 @@
           <w:sz w:val="24"/>
           <w:szCs w:val="24"/>
         </w:rPr>
-        <w:t>The user will run the program using the command python menu.py and will be prese</w:t>
-      </w:r>
-      <w:r>
-        <w:rPr>
-          <w:sz w:val="24"/>
-          <w:szCs w:val="24"/>
-        </w:rPr>
-        <w:t>nted with a menu to perform all the required operations.</w:t>
+        <w:t xml:space="preserve">The user will run the program using the command </w:t>
+      </w:r>
+      <w:r>
+        <w:rPr>
+          <w:color w:val="000000" w:themeColor="text1"/>
+          <w:sz w:val="24"/>
+          <w:szCs w:val="24"/>
+        </w:rPr>
+        <w:t>“</w:t>
+      </w:r>
+      <w:r>
+        <w:rPr>
+          <w:i/>
+          <w:iCs/>
+          <w:color w:val="000000" w:themeColor="text1"/>
+          <w:sz w:val="24"/>
+          <w:szCs w:val="24"/>
+        </w:rPr>
+        <w:t>python menu.py</w:t>
+      </w:r>
+      <w:r>
+        <w:rPr>
+          <w:i/>
+          <w:iCs/>
+          <w:color w:val="000000" w:themeColor="text1"/>
+          <w:sz w:val="24"/>
+          <w:szCs w:val="24"/>
+        </w:rPr>
+        <w:t>”</w:t>
+      </w:r>
+      <w:r>
+        <w:rPr>
+          <w:color w:val="000000" w:themeColor="text1"/>
+          <w:sz w:val="24"/>
+          <w:szCs w:val="24"/>
+        </w:rPr>
+        <w:t xml:space="preserve"> </w:t>
+      </w:r>
+      <w:r>
+        <w:rPr>
+          <w:sz w:val="24"/>
+          <w:szCs w:val="24"/>
+        </w:rPr>
+        <w:t>and will be presented with a menu to perform all the required operations.</w:t>
       </w:r>
     </w:p>
     <w:p>
@@ -2623,15 +2846,7 @@
           <w:sz w:val="28"/>
           <w:szCs w:val="28"/>
         </w:rPr>
-        <w:t>2.1 Tea</w:t>
-      </w:r>
-      <w:r>
-        <w:rPr>
-          <w:b/>
-          <w:sz w:val="28"/>
-          <w:szCs w:val="28"/>
-        </w:rPr>
-        <w:t>m class</w:t>
+        <w:t>2.1 Team class</w:t>
       </w:r>
       <w:bookmarkEnd w:id="4"/>
     </w:p>
@@ -2648,14 +2863,7 @@
           <w:sz w:val="24"/>
           <w:szCs w:val="24"/>
         </w:rPr>
-        <w:t>The Team class is contained in the team.py script file. The purpose of this class is to allow the user to create a handball team object containing a team id, date of creation, name, fee status, fee amount and team participation status. The Team cla</w:t>
-      </w:r>
-      <w:r>
-        <w:rPr>
-          <w:sz w:val="24"/>
-          <w:szCs w:val="24"/>
-        </w:rPr>
-        <w:t>ss is imported into the Interface.py script to be used for creating, updating, reading, and deleting teams.</w:t>
+        <w:t>The Team class is contained in the team.py script file. The purpose of this class is to allow the user to create a handball team object containing a team id, date of creation, name, fee status, fee amount and team participation status. The Team class is imported into the Interface.py script to be used for creating, updating, reading, and deleting teams.</w:t>
       </w:r>
     </w:p>
     <w:p>
@@ -2755,14 +2963,7 @@
           <w:szCs w:val="24"/>
         </w:rPr>
         <w:lastRenderedPageBreak/>
-        <w:t>The class Team contains a class variable which is used to increment the id attribute for each object create</w:t>
-      </w:r>
-      <w:r>
-        <w:rPr>
-          <w:sz w:val="24"/>
-          <w:szCs w:val="24"/>
-        </w:rPr>
-        <w:t>d. This is done to make sure each object created has a unique identification.</w:t>
+        <w:t>The class Team contains a class variable which is used to increment the id attribute for each object created. This is done to make sure each object created has a unique identification.</w:t>
       </w:r>
     </w:p>
     <w:p>
@@ -2853,14 +3054,7 @@
           <w:sz w:val="24"/>
           <w:szCs w:val="24"/>
         </w:rPr>
-        <w:t>method and passing the data attributes as parameters. The id and date attributes are set automatica</w:t>
-      </w:r>
-      <w:r>
-        <w:rPr>
-          <w:sz w:val="24"/>
-          <w:szCs w:val="24"/>
-        </w:rPr>
-        <w:t xml:space="preserve">lly, and they are read-only as the user cannot change them. During the creation of the object the user only has access to the team’s name, </w:t>
+        <w:t xml:space="preserve">method and passing the data attributes as parameters. The id and date attributes are set automatically, and they are read-only as the user cannot change them. During the creation of the object the user only has access to the team’s name, </w:t>
       </w:r>
       <w:proofErr w:type="gramStart"/>
       <w:r>
@@ -2876,21 +3070,7 @@
           <w:sz w:val="24"/>
           <w:szCs w:val="24"/>
         </w:rPr>
-        <w:t xml:space="preserve"> and fee status. The fee amount is set automatically depending on the fee status, if a team has paid the fee, the</w:t>
-      </w:r>
-      <w:r>
-        <w:rPr>
-          <w:sz w:val="24"/>
-          <w:szCs w:val="24"/>
-        </w:rPr>
-        <w:t xml:space="preserve"> fee amount will be set to 99$ otherwise it will be set to 0. The cancel attribute represents the participation status of the team. All the teams created will have a default value of None with the assumption that all teams will be participating in the even</w:t>
-      </w:r>
-      <w:r>
-        <w:rPr>
-          <w:sz w:val="24"/>
-          <w:szCs w:val="24"/>
-        </w:rPr>
-        <w:t>t. If a team cancels the attribute will be updated to a date representing the date a team cancelled their participation in the event</w:t>
+        <w:t xml:space="preserve"> and fee status. The fee amount is set automatically depending on the fee status, if a team has paid the fee, the fee amount will be set to 99$ otherwise it will be set to 0. The cancel attribute represents the participation status of the team. All the teams created will have a default value of None with the assumption that all teams will be participating in the event. If a team cancels the attribute will be updated to a date representing the date a team cancelled their participation in the event</w:t>
       </w:r>
     </w:p>
     <w:p>
@@ -3017,7 +3197,36 @@
           <w:sz w:val="24"/>
           <w:szCs w:val="24"/>
         </w:rPr>
-        <w:t>Setters, getters, string method</w:t>
+        <w:t xml:space="preserve">Setters, </w:t>
+      </w:r>
+      <w:proofErr w:type="gramStart"/>
+      <w:r>
+        <w:rPr>
+          <w:b/>
+          <w:color w:val="000000"/>
+          <w:sz w:val="24"/>
+          <w:szCs w:val="24"/>
+        </w:rPr>
+        <w:t>getters</w:t>
+      </w:r>
+      <w:proofErr w:type="gramEnd"/>
+      <w:r>
+        <w:rPr>
+          <w:b/>
+          <w:color w:val="000000"/>
+          <w:sz w:val="24"/>
+          <w:szCs w:val="24"/>
+        </w:rPr>
+        <w:t xml:space="preserve"> and </w:t>
+      </w:r>
+      <w:r>
+        <w:rPr>
+          <w:b/>
+          <w:color w:val="000000"/>
+          <w:sz w:val="24"/>
+          <w:szCs w:val="24"/>
+        </w:rPr>
+        <w:t>string method</w:t>
       </w:r>
       <w:bookmarkEnd w:id="8"/>
     </w:p>
@@ -3034,14 +3243,7 @@
           <w:sz w:val="24"/>
           <w:szCs w:val="24"/>
         </w:rPr>
-        <w:t>To restrict user access to the data</w:t>
-      </w:r>
-      <w:r>
-        <w:rPr>
-          <w:sz w:val="24"/>
-          <w:szCs w:val="24"/>
-        </w:rPr>
-        <w:t xml:space="preserve"> attributes and validate the user input, the </w:t>
+        <w:t xml:space="preserve">To restrict user access to the data attributes and validate the user input, the </w:t>
       </w:r>
       <w:r>
         <w:rPr>
@@ -3066,14 +3268,7 @@
           <w:sz w:val="24"/>
           <w:szCs w:val="24"/>
         </w:rPr>
-        <w:t>decorator is used. A string method is included to allow displaying of team information in a human-readable format. The id and date attributes do not have setter methods since they are not meant to be m</w:t>
-      </w:r>
-      <w:r>
-        <w:rPr>
-          <w:sz w:val="24"/>
-          <w:szCs w:val="24"/>
-        </w:rPr>
-        <w:t>anipulated by the user. The rest of the. Attributes have getters to return the attribute with corresponding setters to validate the data</w:t>
+        <w:t>decorator is used. A string method is included to allow displaying of team information in a human-readable format. The id and date attributes do not have setter methods since they are not meant to be manipulated by the user. The rest of the. Attributes have getters to return the attribute with corresponding setters to validate the data</w:t>
       </w:r>
     </w:p>
     <w:p>
@@ -3211,14 +3406,7 @@
           <w:sz w:val="24"/>
           <w:szCs w:val="24"/>
         </w:rPr>
-        <w:t xml:space="preserve"> and update team information, delete a team from the list, save the t</w:t>
-      </w:r>
-      <w:r>
-        <w:rPr>
-          <w:sz w:val="24"/>
-          <w:szCs w:val="24"/>
-        </w:rPr>
-        <w:t xml:space="preserve">eam information as strings to a text file, restore the team information as objects using the saved text file and display a summary of all the teams registered. Also, the Interface </w:t>
+        <w:t xml:space="preserve"> and update team information, delete a team from the list, save the team information as strings to a text file, restore the team information as objects using the saved text file and display a summary of all the teams registered. Also, the Interface </w:t>
       </w:r>
       <w:r>
         <w:rPr>
@@ -3226,14 +3414,7 @@
           <w:szCs w:val="24"/>
         </w:rPr>
         <w:lastRenderedPageBreak/>
-        <w:t>class has a class attribute named teams which is a list variable responsible</w:t>
-      </w:r>
-      <w:r>
-        <w:rPr>
-          <w:sz w:val="24"/>
-          <w:szCs w:val="24"/>
-        </w:rPr>
-        <w:t xml:space="preserve"> for storing all the teams created.</w:t>
+        <w:t>class has a class attribute named teams which is a list variable responsible for storing all the teams created.</w:t>
       </w:r>
     </w:p>
     <w:p>
@@ -3389,31 +3570,73 @@
           <w:sz w:val="24"/>
           <w:szCs w:val="24"/>
         </w:rPr>
-        <w:t xml:space="preserve"> Allow the user to display </w:t>
-      </w:r>
-      <w:r>
-        <w:rPr>
-          <w:sz w:val="24"/>
-          <w:szCs w:val="24"/>
-        </w:rPr>
-        <w:t xml:space="preserve">team information using the team id. The user enters a team </w:t>
-      </w:r>
-      <w:proofErr w:type="gramStart"/>
-      <w:r>
-        <w:rPr>
-          <w:sz w:val="24"/>
-          <w:szCs w:val="24"/>
-        </w:rPr>
-        <w:t>id</w:t>
-      </w:r>
-      <w:proofErr w:type="gramEnd"/>
-      <w:r>
-        <w:rPr>
-          <w:sz w:val="24"/>
-          <w:szCs w:val="24"/>
-        </w:rPr>
-        <w:t xml:space="preserve"> and the methods display the team id, name, type, fee status, fee amount and participation status. The user can also choose to display teams by type or display all teams contained in the list</w:t>
-      </w:r>
+        <w:t xml:space="preserve"> Allow the user to display team information</w:t>
+      </w:r>
+      <w:r>
+        <w:rPr>
+          <w:sz w:val="24"/>
+          <w:szCs w:val="24"/>
+        </w:rPr>
+        <w:t xml:space="preserve"> by team type,</w:t>
+      </w:r>
+      <w:r>
+        <w:rPr>
+          <w:sz w:val="24"/>
+          <w:szCs w:val="24"/>
+        </w:rPr>
+        <w:t xml:space="preserve"> using the team id</w:t>
+      </w:r>
+      <w:r>
+        <w:rPr>
+          <w:sz w:val="24"/>
+          <w:szCs w:val="24"/>
+        </w:rPr>
+        <w:t xml:space="preserve"> or all teams contained in the list</w:t>
+      </w:r>
+      <w:r>
+        <w:rPr>
+          <w:sz w:val="24"/>
+          <w:szCs w:val="24"/>
+        </w:rPr>
+        <w:t xml:space="preserve">. The user enters a team id </w:t>
+      </w:r>
+      <w:r>
+        <w:rPr>
+          <w:sz w:val="24"/>
+          <w:szCs w:val="24"/>
+        </w:rPr>
+        <w:t>or team type to display a particular team</w:t>
+      </w:r>
+      <w:r>
+        <w:rPr>
+          <w:sz w:val="24"/>
+          <w:szCs w:val="24"/>
+        </w:rPr>
+        <w:t xml:space="preserve"> or choose</w:t>
+      </w:r>
+      <w:r>
+        <w:rPr>
+          <w:sz w:val="24"/>
+          <w:szCs w:val="24"/>
+        </w:rPr>
+        <w:t>s</w:t>
+      </w:r>
+      <w:r>
+        <w:rPr>
+          <w:sz w:val="24"/>
+          <w:szCs w:val="24"/>
+        </w:rPr>
+        <w:t xml:space="preserve"> an option to display all the teams.</w:t>
+      </w:r>
+    </w:p>
+    <w:p>
+      <w:pPr>
+        <w:jc w:val="both"/>
+        <w:rPr>
+          <w:sz w:val="24"/>
+          <w:szCs w:val="24"/>
+        </w:rPr>
+      </w:pPr>
     </w:p>
     <w:p>
       <w:pPr>
@@ -3437,7 +3660,85 @@
           <w:sz w:val="24"/>
           <w:szCs w:val="24"/>
         </w:rPr>
-        <w:t xml:space="preserve">  </w:t>
+        <w:t xml:space="preserve">   </w:t>
+      </w:r>
+      <w:r>
+        <w:rPr>
+          <w:b/>
+          <w:bCs/>
+          <w:sz w:val="24"/>
+          <w:szCs w:val="24"/>
+        </w:rPr>
+        <w:t>Update team information:</w:t>
+      </w:r>
+      <w:r>
+        <w:rPr>
+          <w:sz w:val="24"/>
+          <w:szCs w:val="24"/>
+        </w:rPr>
+        <w:t xml:space="preserve"> By using the team id, the user can update the </w:t>
+      </w:r>
+      <w:r>
+        <w:rPr>
+          <w:sz w:val="24"/>
+          <w:szCs w:val="24"/>
+        </w:rPr>
+        <w:t>team’s</w:t>
+      </w:r>
+      <w:r>
+        <w:rPr>
+          <w:sz w:val="24"/>
+          <w:szCs w:val="24"/>
+        </w:rPr>
+        <w:t xml:space="preserve"> name, type, fee status or participation status. </w:t>
+      </w:r>
+      <w:r>
+        <w:rPr>
+          <w:sz w:val="24"/>
+          <w:szCs w:val="24"/>
+        </w:rPr>
+        <w:t>The team id is used to uniquely identify</w:t>
+      </w:r>
+      <w:r>
+        <w:rPr>
+          <w:sz w:val="24"/>
+          <w:szCs w:val="24"/>
+        </w:rPr>
+        <w:t xml:space="preserve"> a team and make sure no team with the same name, type or fee status are updated</w:t>
+      </w:r>
+    </w:p>
+    <w:p>
+      <w:pPr>
+        <w:ind w:left="720"/>
+        <w:jc w:val="both"/>
+        <w:rPr>
+          <w:sz w:val="24"/>
+          <w:szCs w:val="24"/>
+        </w:rPr>
+      </w:pPr>
+      <w:r>
+        <w:rPr>
+          <w:sz w:val="24"/>
+          <w:szCs w:val="24"/>
+        </w:rPr>
+        <w:t xml:space="preserve"> </w:t>
+      </w:r>
+    </w:p>
+    <w:p>
+      <w:pPr>
+        <w:jc w:val="both"/>
+        <w:rPr>
+          <w:sz w:val="24"/>
+          <w:szCs w:val="24"/>
+        </w:rPr>
+      </w:pPr>
+      <w:r>
+        <w:rPr>
+          <w:rFonts w:eastAsia="Courier New"/>
+          <w:sz w:val="24"/>
+          <w:szCs w:val="24"/>
+        </w:rPr>
+        <w:t>o</w:t>
       </w:r>
       <w:r>
         <w:rPr>
@@ -3445,30 +3746,175 @@
           <w:sz w:val="24"/>
           <w:szCs w:val="24"/>
         </w:rPr>
+        <w:t xml:space="preserve">   </w:t>
+      </w:r>
+      <w:r>
+        <w:rPr>
+          <w:b/>
+          <w:bCs/>
+          <w:sz w:val="24"/>
+          <w:szCs w:val="24"/>
+        </w:rPr>
+        <w:t>Cancel participation:</w:t>
+      </w:r>
+      <w:r>
+        <w:rPr>
+          <w:sz w:val="24"/>
+          <w:szCs w:val="24"/>
+        </w:rPr>
+        <w:t xml:space="preserve"> If a team withdraw from the event, the team information is updated to include the date the team cancelled their participation. By default, all teams created have a default value of </w:t>
+      </w:r>
+      <w:r>
+        <w:rPr>
+          <w:i/>
+          <w:iCs/>
+          <w:sz w:val="24"/>
+          <w:szCs w:val="24"/>
+        </w:rPr>
+        <w:t xml:space="preserve">None </w:t>
+      </w:r>
+      <w:r>
+        <w:rPr>
+          <w:sz w:val="24"/>
+          <w:szCs w:val="24"/>
+        </w:rPr>
+        <w:t>meaning that they will be participating in the event</w:t>
+      </w:r>
+    </w:p>
+    <w:p>
+      <w:pPr>
+        <w:jc w:val="both"/>
+        <w:rPr>
+          <w:sz w:val="24"/>
+          <w:szCs w:val="24"/>
+        </w:rPr>
+      </w:pPr>
+    </w:p>
+    <w:p>
+      <w:pPr>
+        <w:jc w:val="both"/>
+        <w:rPr>
+          <w:sz w:val="24"/>
+          <w:szCs w:val="24"/>
+        </w:rPr>
+      </w:pPr>
+      <w:r>
+        <w:rPr>
+          <w:rFonts w:eastAsia="Courier New"/>
+          <w:sz w:val="24"/>
+          <w:szCs w:val="24"/>
+        </w:rPr>
+        <w:t>o</w:t>
+      </w:r>
+      <w:r>
+        <w:rPr>
+          <w:rFonts w:eastAsia="Times New Roman"/>
+          <w:sz w:val="24"/>
+          <w:szCs w:val="24"/>
+        </w:rPr>
+        <w:t xml:space="preserve">   </w:t>
+      </w:r>
+      <w:r>
+        <w:rPr>
+          <w:b/>
+          <w:bCs/>
+          <w:sz w:val="24"/>
+          <w:szCs w:val="24"/>
+        </w:rPr>
+        <w:t>Save data:</w:t>
+      </w:r>
+      <w:r>
+        <w:rPr>
+          <w:sz w:val="24"/>
+          <w:szCs w:val="24"/>
+        </w:rPr>
+        <w:t xml:space="preserve"> After creating teams, a user can decide to save the teams' information in a text file to have access to them even after the program session has ended. This will allow the user to restore the information the next time they run the program and be able to add, </w:t>
+      </w:r>
+      <w:r>
+        <w:rPr>
+          <w:sz w:val="24"/>
+          <w:szCs w:val="24"/>
+        </w:rPr>
+        <w:t>display, update</w:t>
+      </w:r>
+      <w:r>
+        <w:rPr>
+          <w:sz w:val="24"/>
+          <w:szCs w:val="24"/>
+        </w:rPr>
+        <w:t xml:space="preserve"> or delete teams. All the teams are stored in a text file named my_teams.txt</w:t>
+      </w:r>
+    </w:p>
+    <w:p>
+      <w:pPr>
+        <w:ind w:left="720"/>
+        <w:jc w:val="both"/>
+        <w:rPr>
+          <w:sz w:val="24"/>
+          <w:szCs w:val="24"/>
+        </w:rPr>
+      </w:pPr>
+      <w:r>
+        <w:rPr>
+          <w:sz w:val="24"/>
+          <w:szCs w:val="24"/>
+        </w:rPr>
         <w:t xml:space="preserve"> </w:t>
       </w:r>
-      <w:r>
-        <w:rPr>
-          <w:sz w:val="24"/>
-          <w:szCs w:val="24"/>
-        </w:rPr>
-        <w:t xml:space="preserve">Update team information: By using the team id, the user can update the </w:t>
-      </w:r>
-      <w:proofErr w:type="gramStart"/>
-      <w:r>
-        <w:rPr>
-          <w:sz w:val="24"/>
-          <w:szCs w:val="24"/>
-        </w:rPr>
-        <w:t>team</w:t>
-      </w:r>
-      <w:proofErr w:type="gramEnd"/>
-      <w:r>
-        <w:rPr>
-          <w:sz w:val="24"/>
-          <w:szCs w:val="24"/>
-        </w:rPr>
-        <w:t xml:space="preserve"> name, type, fee status or participation status. </w:t>
+    </w:p>
+    <w:p>
+      <w:pPr>
+        <w:jc w:val="both"/>
+        <w:rPr>
+          <w:sz w:val="24"/>
+          <w:szCs w:val="24"/>
+        </w:rPr>
+      </w:pPr>
+      <w:r>
+        <w:rPr>
+          <w:rFonts w:eastAsia="Courier New"/>
+          <w:sz w:val="24"/>
+          <w:szCs w:val="24"/>
+        </w:rPr>
+        <w:t>o</w:t>
+      </w:r>
+      <w:r>
+        <w:rPr>
+          <w:rFonts w:eastAsia="Times New Roman"/>
+          <w:sz w:val="24"/>
+          <w:szCs w:val="24"/>
+        </w:rPr>
+        <w:t xml:space="preserve">   </w:t>
+      </w:r>
+      <w:r>
+        <w:rPr>
+          <w:b/>
+          <w:bCs/>
+          <w:sz w:val="24"/>
+          <w:szCs w:val="24"/>
+        </w:rPr>
+        <w:t>Read data:</w:t>
+      </w:r>
+      <w:r>
+        <w:rPr>
+          <w:sz w:val="24"/>
+          <w:szCs w:val="24"/>
+        </w:rPr>
+        <w:t xml:space="preserve"> </w:t>
+      </w:r>
+      <w:r>
+        <w:rPr>
+          <w:sz w:val="24"/>
+          <w:szCs w:val="24"/>
+        </w:rPr>
+        <w:t>I</w:t>
+      </w:r>
+      <w:r>
+        <w:rPr>
+          <w:sz w:val="24"/>
+          <w:szCs w:val="24"/>
+        </w:rPr>
+        <w:t>f the user has previously created teams and saved them into a text file, this method allows them to restore the teams into the program. By using the text file, the teams are recreated back into objects and then stored in a list. The user can then continue to perform other operations as usual</w:t>
       </w:r>
     </w:p>
     <w:p>
@@ -3519,21 +3965,28 @@
           <w:sz w:val="24"/>
           <w:szCs w:val="24"/>
         </w:rPr>
-        <w:t>Cancel participation:</w:t>
-      </w:r>
-      <w:r>
-        <w:rPr>
-          <w:sz w:val="24"/>
-          <w:szCs w:val="24"/>
-        </w:rPr>
-        <w:t xml:space="preserve"> If a team withdraw from the event, the team information is updated to include the date the team cancel</w:t>
-      </w:r>
-      <w:r>
-        <w:rPr>
-          <w:sz w:val="24"/>
-          <w:szCs w:val="24"/>
-        </w:rPr>
-        <w:t>led their participation. By default, all teams created have a default value of None meaning that they will be participating in the event</w:t>
+        <w:t>Count teams:</w:t>
+      </w:r>
+      <w:r>
+        <w:rPr>
+          <w:sz w:val="24"/>
+          <w:szCs w:val="24"/>
+        </w:rPr>
+        <w:t xml:space="preserve"> </w:t>
+      </w:r>
+      <w:r>
+        <w:rPr>
+          <w:sz w:val="24"/>
+          <w:szCs w:val="24"/>
+        </w:rPr>
+        <w:t>D</w:t>
+      </w:r>
+      <w:r>
+        <w:rPr>
+          <w:sz w:val="24"/>
+          <w:szCs w:val="24"/>
+        </w:rPr>
+        <w:t>isplays a summary of all the teams registered for the event, it shows the total number of teams registered for the event, the percentage of teams which have paid the participation fee as well as the total amount of fees paid</w:t>
       </w:r>
     </w:p>
     <w:p>
@@ -3584,35 +4037,28 @@
           <w:sz w:val="24"/>
           <w:szCs w:val="24"/>
         </w:rPr>
-        <w:t>Save data:</w:t>
-      </w:r>
-      <w:r>
-        <w:rPr>
-          <w:sz w:val="24"/>
-          <w:szCs w:val="24"/>
-        </w:rPr>
-        <w:t xml:space="preserve"> After creating teams, a user can decide to save the teams' information in a text file to have access t</w:t>
-      </w:r>
-      <w:r>
-        <w:rPr>
-          <w:sz w:val="24"/>
-          <w:szCs w:val="24"/>
-        </w:rPr>
-        <w:t xml:space="preserve">o them even after the program session has ended. This will allow the user to restore the information the next time they run the program and be able to add, </w:t>
-      </w:r>
-      <w:r>
-        <w:rPr>
-          <w:sz w:val="24"/>
-          <w:szCs w:val="24"/>
-        </w:rPr>
-        <w:t>display, update</w:t>
-      </w:r>
-      <w:r>
-        <w:rPr>
-          <w:sz w:val="24"/>
-          <w:szCs w:val="24"/>
-        </w:rPr>
-        <w:t xml:space="preserve"> or delete teams. All the teams are stored in a text file named my_teams.txt</w:t>
+        <w:t>Display the menu:</w:t>
+      </w:r>
+      <w:r>
+        <w:rPr>
+          <w:sz w:val="24"/>
+          <w:szCs w:val="24"/>
+        </w:rPr>
+        <w:t xml:space="preserve"> For the user to be able to run the program, two methods are defined to display the program menu, one to display the main menu and the second to display a sub-menu when </w:t>
+      </w:r>
+      <w:r>
+        <w:rPr>
+          <w:sz w:val="24"/>
+          <w:szCs w:val="24"/>
+        </w:rPr>
+        <w:t>updating team</w:t>
+      </w:r>
+      <w:r>
+        <w:rPr>
+          <w:sz w:val="24"/>
+          <w:szCs w:val="24"/>
+        </w:rPr>
+        <w:t xml:space="preserve"> information</w:t>
       </w:r>
     </w:p>
     <w:p>
@@ -3663,211 +4109,14 @@
           <w:sz w:val="24"/>
           <w:szCs w:val="24"/>
         </w:rPr>
-        <w:t>R</w:t>
-      </w:r>
-      <w:r>
-        <w:rPr>
-          <w:b/>
-          <w:bCs/>
-          <w:sz w:val="24"/>
-          <w:szCs w:val="24"/>
-        </w:rPr>
-        <w:t>ead data:</w:t>
-      </w:r>
-      <w:r>
-        <w:rPr>
-          <w:sz w:val="24"/>
-          <w:szCs w:val="24"/>
-        </w:rPr>
-        <w:t xml:space="preserve"> if the user has previously created teams and saved them into a text file, this method allows them to restore the teams into the program. By using the text file, the teams are recreated back into objects and then stored in a list. The user can the</w:t>
-      </w:r>
-      <w:r>
-        <w:rPr>
-          <w:sz w:val="24"/>
-          <w:szCs w:val="24"/>
-        </w:rPr>
-        <w:t xml:space="preserve">n continue to perform other operations as usual. </w:t>
-      </w:r>
-    </w:p>
-    <w:p>
-      <w:pPr>
-        <w:ind w:left="720"/>
-        <w:jc w:val="both"/>
-        <w:rPr>
-          <w:sz w:val="24"/>
-          <w:szCs w:val="24"/>
-        </w:rPr>
-      </w:pPr>
-      <w:r>
-        <w:rPr>
-          <w:sz w:val="24"/>
-          <w:szCs w:val="24"/>
-        </w:rPr>
-        <w:t xml:space="preserve"> </w:t>
-      </w:r>
-    </w:p>
-    <w:p>
-      <w:pPr>
-        <w:jc w:val="both"/>
-        <w:rPr>
-          <w:sz w:val="24"/>
-          <w:szCs w:val="24"/>
-        </w:rPr>
-      </w:pPr>
-      <w:r>
-        <w:rPr>
-          <w:rFonts w:eastAsia="Courier New"/>
-          <w:sz w:val="24"/>
-          <w:szCs w:val="24"/>
-        </w:rPr>
-        <w:t>o</w:t>
-      </w:r>
-      <w:r>
-        <w:rPr>
-          <w:rFonts w:eastAsia="Times New Roman"/>
-          <w:sz w:val="24"/>
-          <w:szCs w:val="24"/>
-        </w:rPr>
-        <w:t xml:space="preserve">   </w:t>
-      </w:r>
-      <w:r>
-        <w:rPr>
-          <w:b/>
-          <w:bCs/>
-          <w:sz w:val="24"/>
-          <w:szCs w:val="24"/>
-        </w:rPr>
-        <w:t>Count teams:</w:t>
-      </w:r>
-      <w:r>
-        <w:rPr>
-          <w:sz w:val="24"/>
-          <w:szCs w:val="24"/>
-        </w:rPr>
-        <w:t xml:space="preserve"> displays a summary of all the teams registered for the event, it shows the total number of teams registered for the event, the percentage of teams which have paid the participation fee as</w:t>
-      </w:r>
-      <w:r>
-        <w:rPr>
-          <w:sz w:val="24"/>
-          <w:szCs w:val="24"/>
-        </w:rPr>
-        <w:t xml:space="preserve"> well as the total amount of fees paid</w:t>
-      </w:r>
-    </w:p>
-    <w:p>
-      <w:pPr>
-        <w:ind w:left="720"/>
-        <w:jc w:val="both"/>
-        <w:rPr>
-          <w:sz w:val="24"/>
-          <w:szCs w:val="24"/>
-        </w:rPr>
-      </w:pPr>
-      <w:r>
-        <w:rPr>
-          <w:sz w:val="24"/>
-          <w:szCs w:val="24"/>
-        </w:rPr>
-        <w:t xml:space="preserve"> </w:t>
-      </w:r>
-    </w:p>
-    <w:p>
-      <w:pPr>
-        <w:jc w:val="both"/>
-        <w:rPr>
-          <w:sz w:val="24"/>
-          <w:szCs w:val="24"/>
-        </w:rPr>
-      </w:pPr>
-      <w:r>
-        <w:rPr>
-          <w:rFonts w:eastAsia="Courier New"/>
-          <w:sz w:val="24"/>
-          <w:szCs w:val="24"/>
-        </w:rPr>
-        <w:t>o</w:t>
-      </w:r>
-      <w:r>
-        <w:rPr>
-          <w:rFonts w:eastAsia="Times New Roman"/>
-          <w:sz w:val="24"/>
-          <w:szCs w:val="24"/>
-        </w:rPr>
-        <w:t xml:space="preserve">   </w:t>
-      </w:r>
-      <w:r>
-        <w:rPr>
-          <w:b/>
-          <w:bCs/>
-          <w:sz w:val="24"/>
-          <w:szCs w:val="24"/>
-        </w:rPr>
-        <w:t>Display the menu:</w:t>
-      </w:r>
-      <w:r>
-        <w:rPr>
-          <w:sz w:val="24"/>
-          <w:szCs w:val="24"/>
-        </w:rPr>
-        <w:t xml:space="preserve"> For the user to be able to run the program, two methods are defined to display the program menu, one to display the main menu and the second to display a sub-menu when updating a team informati</w:t>
-      </w:r>
-      <w:r>
-        <w:rPr>
-          <w:sz w:val="24"/>
-          <w:szCs w:val="24"/>
-        </w:rPr>
-        <w:t>on</w:t>
-      </w:r>
-    </w:p>
-    <w:p>
-      <w:pPr>
-        <w:ind w:left="720"/>
-        <w:jc w:val="both"/>
-        <w:rPr>
-          <w:sz w:val="24"/>
-          <w:szCs w:val="24"/>
-        </w:rPr>
-      </w:pPr>
-      <w:r>
-        <w:rPr>
-          <w:sz w:val="24"/>
-          <w:szCs w:val="24"/>
-        </w:rPr>
-        <w:t xml:space="preserve"> </w:t>
-      </w:r>
-    </w:p>
-    <w:p>
-      <w:pPr>
-        <w:jc w:val="both"/>
-        <w:rPr>
-          <w:sz w:val="24"/>
-          <w:szCs w:val="24"/>
-        </w:rPr>
-      </w:pPr>
-      <w:r>
-        <w:rPr>
-          <w:rFonts w:eastAsia="Courier New"/>
-          <w:sz w:val="24"/>
-          <w:szCs w:val="24"/>
-        </w:rPr>
-        <w:t>o</w:t>
-      </w:r>
-      <w:r>
-        <w:rPr>
-          <w:rFonts w:eastAsia="Times New Roman"/>
-          <w:sz w:val="24"/>
-          <w:szCs w:val="24"/>
-        </w:rPr>
-        <w:t xml:space="preserve">   </w:t>
-      </w:r>
-      <w:r>
-        <w:rPr>
-          <w:b/>
-          <w:bCs/>
-          <w:sz w:val="24"/>
-          <w:szCs w:val="24"/>
-        </w:rPr>
-        <w:t>Delete team: This</w:t>
+        <w:t xml:space="preserve">Delete team: </w:t>
+      </w:r>
+      <w:r>
+        <w:rPr>
+          <w:sz w:val="24"/>
+          <w:szCs w:val="24"/>
+        </w:rPr>
+        <w:t>This</w:t>
       </w:r>
       <w:r>
         <w:rPr>
@@ -3940,26 +4189,45 @@
           <w:sz w:val="24"/>
           <w:szCs w:val="24"/>
         </w:rPr>
-        <w:t>The menu.py script file is the main program/executing program. It imports the Interface class and cal</w:t>
-      </w:r>
-      <w:r>
-        <w:rPr>
-          <w:sz w:val="24"/>
-          <w:szCs w:val="24"/>
-        </w:rPr>
-        <w:t>ls its methods accordingly. It also imports the sys module that is used to exit from the program. The program has global constants for the main menu and the update sub-menu. Once the user runs the program, the main menu will be displayed, and the user will</w:t>
-      </w:r>
-      <w:r>
-        <w:rPr>
-          <w:sz w:val="24"/>
-          <w:szCs w:val="24"/>
-        </w:rPr>
-        <w:t xml:space="preserve"> be prompted to enter their choice according to the menu. The user executes the program by using the command python menu.py on the command and exits the program by entering 0 on the command line prompt.</w:t>
+        <w:t xml:space="preserve">The menu.py script file is the main program/executing program. It imports the Interface class and calls its methods accordingly. It also imports the sys module that is used to exit from the program. The program has global constants for the main menu and the update sub-menu. Once the user runs the program, the main menu will be displayed, and the user will be prompted to enter their choice according to the menu. The user executes the program by using the command </w:t>
+      </w:r>
+      <w:r>
+        <w:rPr>
+          <w:sz w:val="24"/>
+          <w:szCs w:val="24"/>
+        </w:rPr>
+        <w:t>“</w:t>
+      </w:r>
+      <w:r>
+        <w:rPr>
+          <w:b/>
+          <w:bCs/>
+          <w:i/>
+          <w:iCs/>
+          <w:sz w:val="24"/>
+          <w:szCs w:val="24"/>
+        </w:rPr>
+        <w:t>python menu.py</w:t>
+      </w:r>
+      <w:r>
+        <w:rPr>
+          <w:sz w:val="24"/>
+          <w:szCs w:val="24"/>
+        </w:rPr>
+        <w:t>”</w:t>
+      </w:r>
+      <w:r>
+        <w:rPr>
+          <w:sz w:val="24"/>
+          <w:szCs w:val="24"/>
+        </w:rPr>
+        <w:t xml:space="preserve"> on the command and exits the program by entering 0 on the command line prompt.</w:t>
       </w:r>
     </w:p>
     <w:p>
       <w:pPr>
         <w:pStyle w:val="Heading1"/>
+        <w:jc w:val="both"/>
         <w:rPr>
           <w:b/>
           <w:sz w:val="36"/>
@@ -4008,14 +4276,7 @@
           <w:sz w:val="24"/>
           <w:szCs w:val="24"/>
         </w:rPr>
-        <w:t>This report described a python progr</w:t>
-      </w:r>
-      <w:r>
-        <w:rPr>
-          <w:sz w:val="24"/>
-          <w:szCs w:val="24"/>
-        </w:rPr>
-        <w:t>am for registering and administering handball teams.</w:t>
+        <w:t>This report described a python program for registering and administering handball teams.</w:t>
       </w:r>
       <w:r>
         <w:rPr>
@@ -4029,14 +4290,7 @@
           <w:sz w:val="24"/>
           <w:szCs w:val="24"/>
         </w:rPr>
-        <w:t xml:space="preserve">The program is executed from the command line interface using the menu.py script file. After navigating to the folder containing all the program files, the command python menu.py is run from the command </w:t>
-      </w:r>
-      <w:r>
-        <w:rPr>
-          <w:sz w:val="24"/>
-          <w:szCs w:val="24"/>
-        </w:rPr>
-        <w:t>line to start the program. The user then follows the instructions from the program menu to perform all the operations as well as to exit the program.</w:t>
+        <w:t>The program is executed from the command line interface using the menu.py script file. After navigating to the folder containing all the program files, the command python menu.py is run from the command line to start the program. The user then follows the instructions from the program menu to perform all the operations as well as to exit the program.</w:t>
       </w:r>
     </w:p>
     <w:p>
@@ -4094,14 +4348,7 @@
           <w:sz w:val="24"/>
           <w:szCs w:val="24"/>
         </w:rPr>
-        <w:t>This program allows the user to register and administer handball teams. The program contains three python script files named team.py, interface.py and menu.py. To be able to run the program make sure that all the files are in the same folder/working direct</w:t>
-      </w:r>
-      <w:r>
-        <w:rPr>
-          <w:sz w:val="24"/>
-          <w:szCs w:val="24"/>
-        </w:rPr>
-        <w:t>ory.</w:t>
+        <w:t>This program allows the user to register and administer handball teams. The program contains three python script files named team.py, interface.py and menu.py. To be able to run the program make sure that all the files are in the same folder/working directory.</w:t>
       </w:r>
     </w:p>
     <w:p>
@@ -4228,7 +4475,32 @@
           <w:sz w:val="24"/>
           <w:szCs w:val="24"/>
         </w:rPr>
-        <w:t>Run the command python menu.py</w:t>
+        <w:t xml:space="preserve">Run the command </w:t>
+      </w:r>
+      <w:r>
+        <w:rPr>
+          <w:sz w:val="24"/>
+          <w:szCs w:val="24"/>
+        </w:rPr>
+        <w:t>“</w:t>
+      </w:r>
+      <w:r>
+        <w:rPr>
+          <w:i/>
+          <w:iCs/>
+          <w:sz w:val="24"/>
+          <w:szCs w:val="24"/>
+        </w:rPr>
+        <w:t>python menu.py</w:t>
+      </w:r>
+      <w:r>
+        <w:rPr>
+          <w:i/>
+          <w:iCs/>
+          <w:sz w:val="24"/>
+          <w:szCs w:val="24"/>
+        </w:rPr>
+        <w:t>”</w:t>
       </w:r>
       <w:r>
         <w:rPr>
@@ -4262,9 +4534,9 @@
           <w:szCs w:val="24"/>
         </w:rPr>
         <w:drawing>
-          <wp:inline distT="0" distB="0" distL="0" distR="0" wp14:anchorId="3A493F5D" wp14:editId="2710AF91">
-            <wp:extent cx="4192621" cy="2286000"/>
-            <wp:effectExtent l="0" t="0" r="0" b="0"/>
+          <wp:inline distT="0" distB="0" distL="0" distR="0" wp14:anchorId="3A493F5D" wp14:editId="2074845B">
+            <wp:extent cx="5496127" cy="2470785"/>
+            <wp:effectExtent l="0" t="0" r="3175" b="5715"/>
             <wp:docPr id="3" name="Picture 3" descr="Text&#10;&#10;Description automatically generated"/>
             <wp:cNvGraphicFramePr>
               <a:graphicFrameLocks xmlns:a="http://schemas.openxmlformats.org/drawingml/2006/main" noChangeAspect="1"/>
@@ -4291,7 +4563,7 @@
                   <pic:spPr>
                     <a:xfrm>
                       <a:off x="0" y="0"/>
-                      <a:ext cx="4202793" cy="2291546"/>
+                      <a:ext cx="5553498" cy="2496576"/>
                     </a:xfrm>
                     <a:prstGeom prst="rect">
                       <a:avLst/>
@@ -4404,21 +4676,33 @@
         </w:rPr>
         <w:t xml:space="preserve">On the command line prompt enter 1 followed by the enter key. Fill in the name of the team to be created, the type of team </w:t>
       </w:r>
-      <w:proofErr w:type="gramStart"/>
-      <w:r>
-        <w:rPr>
-          <w:sz w:val="24"/>
-          <w:szCs w:val="24"/>
-        </w:rPr>
-        <w:t>( B</w:t>
-      </w:r>
-      <w:proofErr w:type="gramEnd"/>
-      <w:r>
-        <w:rPr>
-          <w:sz w:val="24"/>
-          <w:szCs w:val="24"/>
-        </w:rPr>
-        <w:t xml:space="preserve"> for boys and G for girls) and fee status</w:t>
+      <w:r>
+        <w:rPr>
+          <w:sz w:val="24"/>
+          <w:szCs w:val="24"/>
+        </w:rPr>
+        <w:t>(</w:t>
+      </w:r>
+      <w:r>
+        <w:rPr>
+          <w:sz w:val="24"/>
+          <w:szCs w:val="24"/>
+        </w:rPr>
+        <w:t xml:space="preserve">boys </w:t>
+      </w:r>
+      <w:r>
+        <w:rPr>
+          <w:sz w:val="24"/>
+          <w:szCs w:val="24"/>
+        </w:rPr>
+        <w:t>/</w:t>
+      </w:r>
+      <w:r>
+        <w:rPr>
+          <w:sz w:val="24"/>
+          <w:szCs w:val="24"/>
+        </w:rPr>
+        <w:t>girls) and fee status</w:t>
       </w:r>
       <w:r>
         <w:rPr>
@@ -4432,14 +4716,7 @@
           <w:sz w:val="24"/>
           <w:szCs w:val="24"/>
         </w:rPr>
-        <w:t xml:space="preserve">to show if a team </w:t>
-      </w:r>
-      <w:r>
-        <w:rPr>
-          <w:sz w:val="24"/>
-          <w:szCs w:val="24"/>
-        </w:rPr>
-        <w:t>have paid the participating fee</w:t>
+        <w:t>to show if a team have paid the participating fee</w:t>
       </w:r>
       <w:r>
         <w:rPr>
@@ -4623,14 +4900,63 @@
           <w:sz w:val="24"/>
           <w:szCs w:val="24"/>
         </w:rPr>
-        <w:t xml:space="preserve"> hit enter. The team info will be displayed above the main men</w:t>
-      </w:r>
-      <w:r>
-        <w:rPr>
-          <w:sz w:val="24"/>
-          <w:szCs w:val="24"/>
-        </w:rPr>
-        <w:t>u</w:t>
+        <w:t xml:space="preserve"> hit enter. </w:t>
+      </w:r>
+    </w:p>
+    <w:p>
+      <w:pPr>
+        <w:jc w:val="both"/>
+        <w:rPr>
+          <w:b/>
+          <w:bCs/>
+          <w:sz w:val="24"/>
+          <w:szCs w:val="24"/>
+        </w:rPr>
+      </w:pPr>
+      <w:r>
+        <w:rPr>
+          <w:b/>
+          <w:bCs/>
+          <w:sz w:val="24"/>
+          <w:szCs w:val="24"/>
+        </w:rPr>
+        <w:t xml:space="preserve">NOTE: All team </w:t>
+      </w:r>
+      <w:r>
+        <w:rPr>
+          <w:b/>
+          <w:bCs/>
+          <w:sz w:val="24"/>
+          <w:szCs w:val="24"/>
+        </w:rPr>
+        <w:t>info</w:t>
+      </w:r>
+      <w:r>
+        <w:rPr>
+          <w:b/>
+          <w:bCs/>
+          <w:sz w:val="24"/>
+          <w:szCs w:val="24"/>
+        </w:rPr>
+        <w:t>rmation</w:t>
+      </w:r>
+      <w:r>
+        <w:rPr>
+          <w:b/>
+          <w:bCs/>
+          <w:sz w:val="24"/>
+          <w:szCs w:val="24"/>
+        </w:rPr>
+        <w:t xml:space="preserve"> will be displayed above the main menu</w:t>
+      </w:r>
+      <w:r>
+        <w:rPr>
+          <w:b/>
+          <w:bCs/>
+          <w:sz w:val="24"/>
+          <w:szCs w:val="24"/>
+        </w:rPr>
+        <w:t xml:space="preserve"> </w:t>
       </w:r>
     </w:p>
     <w:p>
@@ -4649,8 +4975,8 @@
           <w:szCs w:val="24"/>
         </w:rPr>
         <w:drawing>
-          <wp:inline distT="0" distB="0" distL="0" distR="0" wp14:anchorId="0633978D" wp14:editId="0449AF67">
-            <wp:extent cx="5041900" cy="2552700"/>
+          <wp:inline distT="0" distB="0" distL="0" distR="0" wp14:anchorId="0633978D" wp14:editId="1CCBBE66">
+            <wp:extent cx="5680953" cy="3307080"/>
             <wp:effectExtent l="0" t="0" r="0" b="0"/>
             <wp:docPr id="8" name="Picture 8" descr="A picture containing text&#10;&#10;Description automatically generated"/>
             <wp:cNvGraphicFramePr>
@@ -4678,7 +5004,7 @@
                   <pic:spPr>
                     <a:xfrm>
                       <a:off x="0" y="0"/>
-                      <a:ext cx="5041900" cy="2552700"/>
+                      <a:ext cx="5720871" cy="3330317"/>
                     </a:xfrm>
                     <a:prstGeom prst="rect">
                       <a:avLst/>
@@ -4854,14 +5180,7 @@
           <w:sz w:val="24"/>
           <w:szCs w:val="24"/>
         </w:rPr>
-        <w:t xml:space="preserve"> Enter 4 followed by the en</w:t>
-      </w:r>
-      <w:r>
-        <w:rPr>
-          <w:sz w:val="24"/>
-          <w:szCs w:val="24"/>
-        </w:rPr>
-        <w:t>ter key. This will display all the teams created so far. Since the teams are displayed in rows, make sure your command line display window is expanded to see all the teams</w:t>
+        <w:t xml:space="preserve"> Enter 4 followed by the enter key. This will display all the teams created so far. Since the teams are displayed in rows, make sure your command line display window is expanded to see all the teams</w:t>
       </w:r>
       <w:r>
         <w:rPr>
@@ -4948,14 +5267,7 @@
           <w:sz w:val="24"/>
           <w:szCs w:val="24"/>
         </w:rPr>
-        <w:t>Enter 5 followed by Enter key. A sub-menu to update teams will be</w:t>
-      </w:r>
-      <w:r>
-        <w:rPr>
-          <w:sz w:val="24"/>
-          <w:szCs w:val="24"/>
-        </w:rPr>
-        <w:t xml:space="preserve"> displayed followed by a prompt on what field to update. Enter the corresponding number from the sub-menu and fill in the next prompts</w:t>
+        <w:t>Enter 5 followed by Enter key. A sub-menu to update teams will be displayed followed by a prompt on what field to update. Enter the corresponding number from the sub-menu and fill in the next prompts</w:t>
       </w:r>
     </w:p>
     <w:p>
@@ -4973,9 +5285,9 @@
           <w:szCs w:val="24"/>
         </w:rPr>
         <w:drawing>
-          <wp:inline distT="0" distB="0" distL="0" distR="0" wp14:anchorId="67A9D7A5" wp14:editId="79C2CC73">
-            <wp:extent cx="5038725" cy="1235412"/>
-            <wp:effectExtent l="0" t="0" r="3175" b="0"/>
+          <wp:inline distT="0" distB="0" distL="0" distR="0" wp14:anchorId="67A9D7A5" wp14:editId="28479921">
+            <wp:extent cx="5037351" cy="1741251"/>
+            <wp:effectExtent l="0" t="0" r="5080" b="0"/>
             <wp:docPr id="9" name="Picture 9" descr="Text&#10;&#10;Description automatically generated with medium confidence"/>
             <wp:cNvGraphicFramePr>
               <a:graphicFrameLocks xmlns:a="http://schemas.openxmlformats.org/drawingml/2006/main" noChangeAspect="1"/>
@@ -5002,7 +5314,7 @@
                   <pic:spPr>
                     <a:xfrm>
                       <a:off x="0" y="0"/>
-                      <a:ext cx="5071868" cy="1243538"/>
+                      <a:ext cx="5124425" cy="1771350"/>
                     </a:xfrm>
                     <a:prstGeom prst="rect">
                       <a:avLst/>
@@ -5017,23 +5329,6 @@
     </w:p>
     <w:p>
       <w:pPr>
-        <w:ind w:left="360"/>
-        <w:jc w:val="both"/>
-        <w:rPr>
-          <w:sz w:val="24"/>
-          <w:szCs w:val="24"/>
-        </w:rPr>
-      </w:pPr>
-      <w:r>
-        <w:rPr>
-          <w:sz w:val="24"/>
-          <w:szCs w:val="24"/>
-        </w:rPr>
-        <w:t xml:space="preserve"> </w:t>
-      </w:r>
-    </w:p>
-    <w:p>
-      <w:pPr>
         <w:pStyle w:val="Heading2"/>
         <w:jc w:val="both"/>
         <w:rPr>
@@ -5118,7 +5413,37 @@
           <w:sz w:val="24"/>
           <w:szCs w:val="24"/>
         </w:rPr>
-        <w:t xml:space="preserve"> Enter 6 followed by the enter key. A prompt will be displayed, enter the id of the team you will like to display, if there’s no team with such id, the program will return to the main </w:t>
+        <w:t xml:space="preserve"> Enter 6 followed by the enter key. A prompt will be displayed, enter the id of the team you </w:t>
+      </w:r>
+      <w:proofErr w:type="gramStart"/>
+      <w:r>
+        <w:rPr>
+          <w:sz w:val="24"/>
+          <w:szCs w:val="24"/>
+        </w:rPr>
+        <w:t>will</w:t>
+      </w:r>
+      <w:proofErr w:type="gramEnd"/>
+      <w:r>
+        <w:rPr>
+          <w:sz w:val="24"/>
+          <w:szCs w:val="24"/>
+        </w:rPr>
+        <w:t xml:space="preserve"> like to display, if there’s no team with such </w:t>
+      </w:r>
+      <w:r>
+        <w:rPr>
+          <w:sz w:val="24"/>
+          <w:szCs w:val="24"/>
+        </w:rPr>
+        <w:t xml:space="preserve">an </w:t>
+      </w:r>
+      <w:r>
+        <w:rPr>
+          <w:sz w:val="24"/>
+          <w:szCs w:val="24"/>
+        </w:rPr>
+        <w:t xml:space="preserve">id, the program will return to the main </w:t>
       </w:r>
       <w:r>
         <w:rPr>
@@ -5211,14 +5536,7 @@
           <w:sz w:val="24"/>
           <w:szCs w:val="24"/>
         </w:rPr>
-        <w:t xml:space="preserve"> Enter 7 followed by the enter key. This will s</w:t>
-      </w:r>
-      <w:r>
-        <w:rPr>
-          <w:sz w:val="24"/>
-          <w:szCs w:val="24"/>
-        </w:rPr>
-        <w:t>ave all the teams created into a text file named my_teams.txt.</w:t>
+        <w:t xml:space="preserve"> Enter 7 followed by the enter key. This will save all the teams created into a text file named my_teams.txt.</w:t>
       </w:r>
     </w:p>
     <w:p>
@@ -5330,16 +5648,7 @@
           <w:sz w:val="28"/>
           <w:szCs w:val="28"/>
         </w:rPr>
-        <w:t>.1</w:t>
-      </w:r>
-      <w:r>
-        <w:rPr>
-          <w:b/>
-          <w:bCs/>
-          <w:sz w:val="28"/>
-          <w:szCs w:val="28"/>
-        </w:rPr>
-        <w:t>0</w:t>
+        <w:t>.10</w:t>
       </w:r>
       <w:r>
         <w:rPr>
@@ -5435,16 +5744,7 @@
           <w:sz w:val="28"/>
           <w:szCs w:val="28"/>
         </w:rPr>
-        <w:t>.1</w:t>
-      </w:r>
-      <w:r>
-        <w:rPr>
-          <w:b/>
-          <w:bCs/>
-          <w:sz w:val="28"/>
-          <w:szCs w:val="28"/>
-        </w:rPr>
-        <w:t>1</w:t>
+        <w:t>.11</w:t>
       </w:r>
       <w:r>
         <w:rPr>
@@ -5565,21 +5865,12 @@
         </w:rPr>
         <w:t xml:space="preserve"> enter 0 followed by the enter key</w:t>
       </w:r>
-    </w:p>
-    <w:p>
-      <w:pPr>
-        <w:jc w:val="both"/>
-        <w:rPr>
-          <w:sz w:val="24"/>
-          <w:szCs w:val="24"/>
-        </w:rPr>
-      </w:pPr>
-      <w:r>
-        <w:rPr>
-          <w:sz w:val="24"/>
-          <w:szCs w:val="24"/>
-        </w:rPr>
-        <w:t xml:space="preserve"> </w:t>
+      <w:r>
+        <w:rPr>
+          <w:sz w:val="24"/>
+          <w:szCs w:val="24"/>
+        </w:rPr>
+        <w:t>.</w:t>
       </w:r>
     </w:p>
     <w:sectPr>
@@ -5633,6 +5924,11 @@
         <w:docPartUnique/>
       </w:docPartObj>
     </w:sdtPr>
+    <w:sdtEndPr>
+      <w:rPr>
+        <w:rStyle w:val="PageNumber"/>
+      </w:rPr>
+    </w:sdtEndPr>
     <w:sdtContent>
       <w:p>
         <w:pPr>
@@ -5685,6 +5981,11 @@
         <w:docPartUnique/>
       </w:docPartObj>
     </w:sdtPr>
+    <w:sdtEndPr>
+      <w:rPr>
+        <w:rStyle w:val="PageNumber"/>
+      </w:rPr>
+    </w:sdtEndPr>
     <w:sdtContent>
       <w:p>
         <w:pPr>

</xml_diff>